<commit_message>
Edited document for typos
</commit_message>
<xml_diff>
--- a/002a_Security_Audit_Risk_Assessment_Goals_and_Example.docx
+++ b/002a_Security_Audit_Risk_Assessment_Goals_and_Example.docx
@@ -12,19 +12,11 @@
       </w:pPr>
       <w:bookmarkStart w:id="0" w:name="_evidx83t54sc" w:colFirst="0" w:colLast="0"/>
       <w:bookmarkEnd w:id="0"/>
-      <w:proofErr w:type="spellStart"/>
-      <w:r>
-        <w:rPr>
-          <w:rFonts w:ascii="Google Sans" w:eastAsia="Google Sans" w:hAnsi="Google Sans" w:cs="Google Sans"/>
-        </w:rPr>
-        <w:t>Botium</w:t>
-      </w:r>
-      <w:proofErr w:type="spellEnd"/>
-      <w:r>
-        <w:rPr>
-          <w:rFonts w:ascii="Google Sans" w:eastAsia="Google Sans" w:hAnsi="Google Sans" w:cs="Google Sans"/>
-        </w:rPr>
-        <w:t xml:space="preserve"> Toys: Scope, goals, and risk assessment report</w:t>
+      <w:r>
+        <w:rPr>
+          <w:rFonts w:ascii="Google Sans" w:eastAsia="Google Sans" w:hAnsi="Google Sans" w:cs="Google Sans"/>
+        </w:rPr>
+        <w:t>Botium Toys: Scope, goals, and risk assessment report</w:t>
       </w:r>
     </w:p>
     <w:p>
@@ -82,7 +74,7 @@
               </wp:inline>
             </w:drawing>
           </mc:Choice>
-          <mc:Fallback xmlns:dgm="http://schemas.openxmlformats.org/drawingml/2006/diagram" xmlns:lc="http://schemas.openxmlformats.org/drawingml/2006/lockedCanvas" xmlns:c="http://schemas.openxmlformats.org/drawingml/2006/chart" xmlns:pic="http://schemas.openxmlformats.org/drawingml/2006/picture" xmlns:a="http://schemas.openxmlformats.org/drawingml/2006/main" xmlns:sl="http://schemas.openxmlformats.org/schemaLibrary/2006/main">
+          <mc:Fallback xmlns:sl="http://schemas.openxmlformats.org/schemaLibrary/2006/main" xmlns:a="http://schemas.openxmlformats.org/drawingml/2006/main" xmlns:pic="http://schemas.openxmlformats.org/drawingml/2006/picture" xmlns:c="http://schemas.openxmlformats.org/drawingml/2006/chart" xmlns:lc="http://schemas.openxmlformats.org/drawingml/2006/lockedCanvas" xmlns:dgm="http://schemas.openxmlformats.org/drawingml/2006/diagram">
             <w:drawing>
               <wp:inline distB="114300" distT="114300" distL="114300" distR="114300">
                 <wp:extent cx="5943600" cy="14118"/>
@@ -168,27 +160,7 @@
           <w:sz w:val="24"/>
           <w:szCs w:val="24"/>
         </w:rPr>
-        <w:t xml:space="preserve">The scope is defined as the entire security program at </w:t>
-      </w:r>
-      <w:proofErr w:type="spellStart"/>
-      <w:r>
-        <w:rPr>
-          <w:rFonts w:ascii="Google Sans" w:eastAsia="Google Sans" w:hAnsi="Google Sans" w:cs="Google Sans"/>
-          <w:color w:val="000000"/>
-          <w:sz w:val="24"/>
-          <w:szCs w:val="24"/>
-        </w:rPr>
-        <w:t>Botium</w:t>
-      </w:r>
-      <w:proofErr w:type="spellEnd"/>
-      <w:r>
-        <w:rPr>
-          <w:rFonts w:ascii="Google Sans" w:eastAsia="Google Sans" w:hAnsi="Google Sans" w:cs="Google Sans"/>
-          <w:color w:val="000000"/>
-          <w:sz w:val="24"/>
-          <w:szCs w:val="24"/>
-        </w:rPr>
-        <w:t xml:space="preserve"> Toys. This means all assets need to be assessed alongside internal processes and procedures related to the implementation of controls and compliance best practices.</w:t>
+        <w:t>The scope is defined as the entire security program at Botium Toys. This means all assets need to be assessed alongside internal processes and procedures related to the implementation of controls and compliance best practices.</w:t>
       </w:r>
     </w:p>
     <w:p>
@@ -218,47 +190,7 @@
           <w:sz w:val="24"/>
           <w:szCs w:val="24"/>
         </w:rPr>
-        <w:t xml:space="preserve"> Assess existing assets and complete the controls and compliance checklist to determine which controls and compliance best practices need to be implemented </w:t>
-      </w:r>
-      <w:proofErr w:type="gramStart"/>
-      <w:r>
-        <w:rPr>
-          <w:rFonts w:ascii="Google Sans" w:eastAsia="Google Sans" w:hAnsi="Google Sans" w:cs="Google Sans"/>
-          <w:color w:val="000000"/>
-          <w:sz w:val="24"/>
-          <w:szCs w:val="24"/>
-        </w:rPr>
-        <w:t>to  improve</w:t>
-      </w:r>
-      <w:proofErr w:type="gramEnd"/>
-      <w:r>
-        <w:rPr>
-          <w:rFonts w:ascii="Google Sans" w:eastAsia="Google Sans" w:hAnsi="Google Sans" w:cs="Google Sans"/>
-          <w:color w:val="000000"/>
-          <w:sz w:val="24"/>
-          <w:szCs w:val="24"/>
-        </w:rPr>
-        <w:t xml:space="preserve"> </w:t>
-      </w:r>
-      <w:proofErr w:type="spellStart"/>
-      <w:r>
-        <w:rPr>
-          <w:rFonts w:ascii="Google Sans" w:eastAsia="Google Sans" w:hAnsi="Google Sans" w:cs="Google Sans"/>
-          <w:color w:val="000000"/>
-          <w:sz w:val="24"/>
-          <w:szCs w:val="24"/>
-        </w:rPr>
-        <w:t>Botium</w:t>
-      </w:r>
-      <w:proofErr w:type="spellEnd"/>
-      <w:r>
-        <w:rPr>
-          <w:rFonts w:ascii="Google Sans" w:eastAsia="Google Sans" w:hAnsi="Google Sans" w:cs="Google Sans"/>
-          <w:color w:val="000000"/>
-          <w:sz w:val="24"/>
-          <w:szCs w:val="24"/>
-        </w:rPr>
-        <w:t xml:space="preserve"> Toys’ security posture.</w:t>
+        <w:t xml:space="preserve"> Assess existing assets and complete the controls and compliance checklist to determine which controls and compliance best practices need to be implemented to  improve Botium Toys’ security posture.</w:t>
       </w:r>
     </w:p>
     <w:p>
@@ -507,43 +439,7 @@
           <w:sz w:val="24"/>
           <w:szCs w:val="24"/>
         </w:rPr>
-        <w:t xml:space="preserve">Currently, there is inadequate management of assets. Additionally, </w:t>
-      </w:r>
-      <w:proofErr w:type="spellStart"/>
-      <w:r>
-        <w:rPr>
-          <w:rFonts w:ascii="Google Sans" w:eastAsia="Google Sans" w:hAnsi="Google Sans" w:cs="Google Sans"/>
-          <w:sz w:val="24"/>
-          <w:szCs w:val="24"/>
-        </w:rPr>
-        <w:t>Botium</w:t>
-      </w:r>
-      <w:proofErr w:type="spellEnd"/>
-      <w:r>
-        <w:rPr>
-          <w:rFonts w:ascii="Google Sans" w:eastAsia="Google Sans" w:hAnsi="Google Sans" w:cs="Google Sans"/>
-          <w:sz w:val="24"/>
-          <w:szCs w:val="24"/>
-        </w:rPr>
-        <w:t xml:space="preserve"> Toys does not have </w:t>
-      </w:r>
-      <w:proofErr w:type="gramStart"/>
-      <w:r>
-        <w:rPr>
-          <w:rFonts w:ascii="Google Sans" w:eastAsia="Google Sans" w:hAnsi="Google Sans" w:cs="Google Sans"/>
-          <w:sz w:val="24"/>
-          <w:szCs w:val="24"/>
-        </w:rPr>
-        <w:t>all of</w:t>
-      </w:r>
-      <w:proofErr w:type="gramEnd"/>
-      <w:r>
-        <w:rPr>
-          <w:rFonts w:ascii="Google Sans" w:eastAsia="Google Sans" w:hAnsi="Google Sans" w:cs="Google Sans"/>
-          <w:sz w:val="24"/>
-          <w:szCs w:val="24"/>
-        </w:rPr>
-        <w:t xml:space="preserve"> the proper controls in place and may not be fully compliant with U.S. and international regulations and standards.</w:t>
+        <w:t>Currently, there is inadequate management of assets. Additionally, Botium Toys does not have all of the proper controls in place and may not be fully compliant with U.S. and international regulations and standards.</w:t>
       </w:r>
       <w:r>
         <w:rPr>
@@ -582,25 +478,7 @@
           <w:sz w:val="24"/>
           <w:szCs w:val="24"/>
         </w:rPr>
-        <w:t xml:space="preserve">The first of the five functions of the NIST CSF is Identify. </w:t>
-      </w:r>
-      <w:proofErr w:type="spellStart"/>
-      <w:r>
-        <w:rPr>
-          <w:rFonts w:ascii="Google Sans" w:eastAsia="Google Sans" w:hAnsi="Google Sans" w:cs="Google Sans"/>
-          <w:sz w:val="24"/>
-          <w:szCs w:val="24"/>
-        </w:rPr>
-        <w:t>Botium</w:t>
-      </w:r>
-      <w:proofErr w:type="spellEnd"/>
-      <w:r>
-        <w:rPr>
-          <w:rFonts w:ascii="Google Sans" w:eastAsia="Google Sans" w:hAnsi="Google Sans" w:cs="Google Sans"/>
-          <w:sz w:val="24"/>
-          <w:szCs w:val="24"/>
-        </w:rPr>
-        <w:t xml:space="preserve"> Toys will need to dedicate resources to identify assets so they can appropriately manage them. Additionally, they will need to classify existing assets and determine the impact of the loss of existing assets, including systems, on business continuity.</w:t>
+        <w:t>The first of the five functions of the NIST CSF is Identify. Botium Toys will need to dedicate resources to identify assets so they can appropriately manage them. Additionally, they will need to classify existing assets and determine the impact of the loss of existing assets, including systems, on business continuity.</w:t>
       </w:r>
       <w:r>
         <w:rPr>
@@ -641,43 +519,7 @@
           <w:sz w:val="24"/>
           <w:szCs w:val="24"/>
         </w:rPr>
-        <w:t xml:space="preserve">On a scale of 1 to 10, the risk score is 8, which is </w:t>
-      </w:r>
-      <w:proofErr w:type="gramStart"/>
-      <w:r>
-        <w:rPr>
-          <w:rFonts w:ascii="Google Sans" w:eastAsia="Google Sans" w:hAnsi="Google Sans" w:cs="Google Sans"/>
-          <w:sz w:val="24"/>
-          <w:szCs w:val="24"/>
-        </w:rPr>
-        <w:t>fairly high</w:t>
-      </w:r>
-      <w:proofErr w:type="gramEnd"/>
-      <w:r>
-        <w:rPr>
-          <w:rFonts w:ascii="Google Sans" w:eastAsia="Google Sans" w:hAnsi="Google Sans" w:cs="Google Sans"/>
-          <w:sz w:val="24"/>
-          <w:szCs w:val="24"/>
-        </w:rPr>
-        <w:t xml:space="preserve">. This is due to a lack of </w:t>
-      </w:r>
-      <w:proofErr w:type="gramStart"/>
-      <w:r>
-        <w:rPr>
-          <w:rFonts w:ascii="Google Sans" w:eastAsia="Google Sans" w:hAnsi="Google Sans" w:cs="Google Sans"/>
-          <w:sz w:val="24"/>
-          <w:szCs w:val="24"/>
-        </w:rPr>
-        <w:t>controls</w:t>
-      </w:r>
-      <w:proofErr w:type="gramEnd"/>
-      <w:r>
-        <w:rPr>
-          <w:rFonts w:ascii="Google Sans" w:eastAsia="Google Sans" w:hAnsi="Google Sans" w:cs="Google Sans"/>
-          <w:sz w:val="24"/>
-          <w:szCs w:val="24"/>
-        </w:rPr>
-        <w:t xml:space="preserve"> and adherence to compliance best practices.</w:t>
+        <w:t>On a scale of 1 to 10, the risk score is 8, which is fairly high. This is due to a lack of controls and adherence to compliance best practices.</w:t>
       </w:r>
     </w:p>
     <w:p>
@@ -710,43 +552,7 @@
           <w:sz w:val="24"/>
           <w:szCs w:val="24"/>
         </w:rPr>
-        <w:t xml:space="preserve">The potential impact from the loss of an asset is rated as medium, because the IT department does not know which assets would be at risk. The risk to assets or fines from governing bodies is high because </w:t>
-      </w:r>
-      <w:proofErr w:type="spellStart"/>
-      <w:r>
-        <w:rPr>
-          <w:rFonts w:ascii="Google Sans" w:eastAsia="Google Sans" w:hAnsi="Google Sans" w:cs="Google Sans"/>
-          <w:sz w:val="24"/>
-          <w:szCs w:val="24"/>
-        </w:rPr>
-        <w:t>Botium</w:t>
-      </w:r>
-      <w:proofErr w:type="spellEnd"/>
-      <w:r>
-        <w:rPr>
-          <w:rFonts w:ascii="Google Sans" w:eastAsia="Google Sans" w:hAnsi="Google Sans" w:cs="Google Sans"/>
-          <w:sz w:val="24"/>
-          <w:szCs w:val="24"/>
-        </w:rPr>
-        <w:t xml:space="preserve"> Toys does not have </w:t>
-      </w:r>
-      <w:proofErr w:type="gramStart"/>
-      <w:r>
-        <w:rPr>
-          <w:rFonts w:ascii="Google Sans" w:eastAsia="Google Sans" w:hAnsi="Google Sans" w:cs="Google Sans"/>
-          <w:sz w:val="24"/>
-          <w:szCs w:val="24"/>
-        </w:rPr>
-        <w:t>all of</w:t>
-      </w:r>
-      <w:proofErr w:type="gramEnd"/>
-      <w:r>
-        <w:rPr>
-          <w:rFonts w:ascii="Google Sans" w:eastAsia="Google Sans" w:hAnsi="Google Sans" w:cs="Google Sans"/>
-          <w:sz w:val="24"/>
-          <w:szCs w:val="24"/>
-        </w:rPr>
-        <w:t xml:space="preserve"> the necessary controls in place and is not fully adhering to best practices related to compliance regulations that keep critical data private/secure. Review the following bullet points for specific details:</w:t>
+        <w:t>The potential impact from the loss of an asset is rated as medium, because the IT department does not know which assets would be at risk. The risk to assets or fines from governing bodies is high because Botium Toys does not have all of the necessary controls in place and is not fully adhering to best practices related to compliance regulations that keep critical data private/secure. Review the following bullet points for specific details:</w:t>
       </w:r>
     </w:p>
     <w:p>
@@ -778,25 +584,7 @@
           <w:sz w:val="24"/>
           <w:szCs w:val="24"/>
         </w:rPr>
-        <w:t xml:space="preserve">Currently, all </w:t>
-      </w:r>
-      <w:proofErr w:type="spellStart"/>
-      <w:r>
-        <w:rPr>
-          <w:rFonts w:ascii="Google Sans" w:eastAsia="Google Sans" w:hAnsi="Google Sans" w:cs="Google Sans"/>
-          <w:sz w:val="24"/>
-          <w:szCs w:val="24"/>
-        </w:rPr>
-        <w:t>Botium</w:t>
-      </w:r>
-      <w:proofErr w:type="spellEnd"/>
-      <w:r>
-        <w:rPr>
-          <w:rFonts w:ascii="Google Sans" w:eastAsia="Google Sans" w:hAnsi="Google Sans" w:cs="Google Sans"/>
-          <w:sz w:val="24"/>
-          <w:szCs w:val="24"/>
-        </w:rPr>
-        <w:t xml:space="preserve"> Toys employees have access to internally stored data and may be able to access cardholder data and customers’ PII/SPII.</w:t>
+        <w:t>Currently, all Botium Toys employees have access to internally stored data and may be able to access cardholder data and customers’ PII/SPII.</w:t>
       </w:r>
     </w:p>
     <w:p>
@@ -840,25 +628,7 @@
           <w:sz w:val="24"/>
           <w:szCs w:val="24"/>
         </w:rPr>
-        <w:t xml:space="preserve">Access controls pertaining to </w:t>
-      </w:r>
-      <w:proofErr w:type="gramStart"/>
-      <w:r>
-        <w:rPr>
-          <w:rFonts w:ascii="Google Sans" w:eastAsia="Google Sans" w:hAnsi="Google Sans" w:cs="Google Sans"/>
-          <w:sz w:val="24"/>
-          <w:szCs w:val="24"/>
-        </w:rPr>
-        <w:t>least</w:t>
-      </w:r>
-      <w:proofErr w:type="gramEnd"/>
-      <w:r>
-        <w:rPr>
-          <w:rFonts w:ascii="Google Sans" w:eastAsia="Google Sans" w:hAnsi="Google Sans" w:cs="Google Sans"/>
-          <w:sz w:val="24"/>
-          <w:szCs w:val="24"/>
-        </w:rPr>
-        <w:t xml:space="preserve"> privilege and separation of duties have not been implemented.</w:t>
+        <w:t>Access controls pertaining to least privilege and separation of duties have not been implemented.</w:t>
       </w:r>
     </w:p>
     <w:p>
@@ -981,25 +751,7 @@
           <w:sz w:val="24"/>
           <w:szCs w:val="24"/>
         </w:rPr>
-        <w:t xml:space="preserve">There </w:t>
-      </w:r>
-      <w:proofErr w:type="gramStart"/>
-      <w:r>
-        <w:rPr>
-          <w:rFonts w:ascii="Google Sans" w:eastAsia="Google Sans" w:hAnsi="Google Sans" w:cs="Google Sans"/>
-          <w:sz w:val="24"/>
-          <w:szCs w:val="24"/>
-        </w:rPr>
-        <w:t>are</w:t>
-      </w:r>
-      <w:proofErr w:type="gramEnd"/>
-      <w:r>
-        <w:rPr>
-          <w:rFonts w:ascii="Google Sans" w:eastAsia="Google Sans" w:hAnsi="Google Sans" w:cs="Google Sans"/>
-          <w:sz w:val="24"/>
-          <w:szCs w:val="24"/>
-        </w:rPr>
-        <w:t xml:space="preserve"> no disaster recovery plans currently in place, and the company does not have backups of critical data. </w:t>
+        <w:t xml:space="preserve">There are no disaster recovery plans currently in place, and the company does not have backups of critical data. </w:t>
       </w:r>
     </w:p>
     <w:p>
@@ -1045,7 +797,23 @@
           <w:sz w:val="24"/>
           <w:szCs w:val="24"/>
         </w:rPr>
-        <w:t xml:space="preserve">Although a password policy exists, its requirements are nominal and not in line with current minimum password complexity requirements (e.g., at least eight characters, a combination of letters and at least one number; special characters). </w:t>
+        <w:t xml:space="preserve">Although a password policy exists, its requirements are </w:t>
+      </w:r>
+      <w:r>
+        <w:rPr>
+          <w:rFonts w:ascii="Google Sans" w:eastAsia="Google Sans" w:hAnsi="Google Sans" w:cs="Google Sans"/>
+          <w:sz w:val="24"/>
+          <w:szCs w:val="24"/>
+        </w:rPr>
+        <w:t>minim</w:t>
+      </w:r>
+      <w:r>
+        <w:rPr>
+          <w:rFonts w:ascii="Google Sans" w:eastAsia="Google Sans" w:hAnsi="Google Sans" w:cs="Google Sans"/>
+          <w:sz w:val="24"/>
+          <w:szCs w:val="24"/>
+        </w:rPr>
+        <w:t xml:space="preserve">al and not in line with current minimum password complexity requirements (e.g., at least eight characters, a combination of letters and at least one number; special characters). </w:t>
       </w:r>
     </w:p>
     <w:p>
@@ -1114,25 +882,7 @@
           <w:sz w:val="24"/>
           <w:szCs w:val="24"/>
         </w:rPr>
-        <w:t xml:space="preserve">The store’s physical location, which includes </w:t>
-      </w:r>
-      <w:proofErr w:type="spellStart"/>
-      <w:r>
-        <w:rPr>
-          <w:rFonts w:ascii="Google Sans" w:eastAsia="Google Sans" w:hAnsi="Google Sans" w:cs="Google Sans"/>
-          <w:sz w:val="24"/>
-          <w:szCs w:val="24"/>
-        </w:rPr>
-        <w:t>Botium</w:t>
-      </w:r>
-      <w:proofErr w:type="spellEnd"/>
-      <w:r>
-        <w:rPr>
-          <w:rFonts w:ascii="Google Sans" w:eastAsia="Google Sans" w:hAnsi="Google Sans" w:cs="Google Sans"/>
-          <w:sz w:val="24"/>
-          <w:szCs w:val="24"/>
-        </w:rPr>
-        <w:t xml:space="preserve"> Toys’ main offices, store front, and warehouse of products, has sufficient locks, up-to-date closed-circuit television (CCTV) surveillance, as well as functioning fire detection and prevention systems.</w:t>
+        <w:t>The store’s physical location, which includes Botium Toys’ main offices, store front, and warehouse of products, has sufficient locks, up-to-date closed-circuit television (CCTV) surveillance, as well as functioning fire detection and prevention systems.</w:t>
       </w:r>
     </w:p>
     <w:sectPr>

</xml_diff>